<commit_message>
Update with Heading 3.
</commit_message>
<xml_diff>
--- a/template.docx
+++ b/template.docx
@@ -10,8 +10,6 @@
         </w:tabs>
         <w:ind w:firstLine="288"/>
       </w:pPr>
-      <w:bookmarkStart w:id="0" w:name="_GoBack"/>
-      <w:bookmarkEnd w:id="0"/>
       <w:r>
         <w:t xml:space="preserve"> Title </w:t>
       </w:r>
@@ -55,21 +53,26 @@
       <w:pPr>
         <w:pStyle w:val="Heading1"/>
       </w:pPr>
-      <w:bookmarkStart w:id="1" w:name="heading-1"/>
+      <w:bookmarkStart w:id="0" w:name="heading-1"/>
       <w:r>
         <w:t xml:space="preserve"> Heading 1 </w:t>
       </w:r>
+      <w:bookmarkEnd w:id="0"/>
+    </w:p>
+    <w:p>
+      <w:pPr>
+        <w:pStyle w:val="Heading2"/>
+      </w:pPr>
+      <w:bookmarkStart w:id="1" w:name="heading-2"/>
+      <w:r>
+        <w:t xml:space="preserve"> Hea</w:t>
+      </w:r>
+      <w:bookmarkStart w:id="2" w:name="_GoBack"/>
+      <w:bookmarkEnd w:id="2"/>
+      <w:r>
+        <w:t xml:space="preserve">ding 2 </w:t>
+      </w:r>
       <w:bookmarkEnd w:id="1"/>
-    </w:p>
-    <w:p>
-      <w:pPr>
-        <w:pStyle w:val="Heading2"/>
-      </w:pPr>
-      <w:bookmarkStart w:id="2" w:name="heading-2"/>
-      <w:r>
-        <w:t xml:space="preserve"> Heading 2 </w:t>
-      </w:r>
-      <w:bookmarkEnd w:id="2"/>
     </w:p>
     <w:p>
       <w:pPr>
@@ -558,7 +561,7 @@
     <w:lsdException w:name="table of figures" w:semiHidden="1" w:unhideWhenUsed="1"/>
     <w:lsdException w:name="envelope address" w:semiHidden="1" w:unhideWhenUsed="1"/>
     <w:lsdException w:name="envelope return" w:semiHidden="1" w:unhideWhenUsed="1"/>
-    <w:lsdException w:name="footnote reference" w:semiHidden="1" w:unhideWhenUsed="1"/>
+    <w:lsdException w:name="footnote reference" w:semiHidden="1" w:uiPriority="99" w:unhideWhenUsed="1"/>
     <w:lsdException w:name="annotation reference" w:semiHidden="1" w:unhideWhenUsed="1"/>
     <w:lsdException w:name="line number" w:semiHidden="1" w:unhideWhenUsed="1"/>
     <w:lsdException w:name="page number" w:semiHidden="1" w:unhideWhenUsed="1"/>
@@ -597,7 +600,7 @@
     <w:lsdException w:name="Body Text Indent 3" w:semiHidden="1" w:unhideWhenUsed="1"/>
     <w:lsdException w:name="Block Text" w:semiHidden="1" w:unhideWhenUsed="1"/>
     <w:lsdException w:name="Hyperlink" w:semiHidden="1" w:uiPriority="99" w:unhideWhenUsed="1"/>
-    <w:lsdException w:name="FollowedHyperlink" w:semiHidden="1" w:unhideWhenUsed="1"/>
+    <w:lsdException w:name="FollowedHyperlink" w:semiHidden="1" w:uiPriority="99" w:unhideWhenUsed="1"/>
     <w:lsdException w:name="Document Map" w:semiHidden="1" w:unhideWhenUsed="1"/>
     <w:lsdException w:name="Plain Text" w:semiHidden="1" w:unhideWhenUsed="1"/>
     <w:lsdException w:name="E-mail Signature" w:semiHidden="1" w:unhideWhenUsed="1"/>
@@ -662,9 +665,11 @@
     <w:lsdException w:name="Table Web 1" w:semiHidden="1" w:unhideWhenUsed="1"/>
     <w:lsdException w:name="Table Web 2" w:semiHidden="1" w:unhideWhenUsed="1"/>
     <w:lsdException w:name="Table Web 3" w:semiHidden="1" w:unhideWhenUsed="1"/>
-    <w:lsdException w:name="Balloon Text" w:semiHidden="1" w:unhideWhenUsed="1"/>
+    <w:lsdException w:name="Balloon Text" w:semiHidden="1" w:uiPriority="99" w:unhideWhenUsed="1"/>
+    <w:lsdException w:name="Table Grid" w:uiPriority="59"/>
     <w:lsdException w:name="Table Theme" w:semiHidden="1" w:unhideWhenUsed="1"/>
     <w:lsdException w:name="Placeholder Text" w:semiHidden="1"/>
+    <w:lsdException w:name="No Spacing" w:uiPriority="1" w:qFormat="1"/>
     <w:lsdException w:name="Light Shading"/>
     <w:lsdException w:name="Light List"/>
     <w:lsdException w:name="Light Grid"/>
@@ -765,6 +770,7 @@
     <w:lsdException w:name="Colorful Shading Accent 6"/>
     <w:lsdException w:name="Colorful List Accent 6"/>
     <w:lsdException w:name="Colorful Grid Accent 6"/>
+    <w:lsdException w:name="Intense Emphasis" w:uiPriority="21" w:qFormat="1"/>
     <w:lsdException w:name="Bibliography" w:semiHidden="1" w:unhideWhenUsed="1"/>
     <w:lsdException w:name="TOC Heading" w:semiHidden="1" w:unhideWhenUsed="1"/>
     <w:lsdException w:name="Grid Table 4" w:uiPriority="49"/>
@@ -870,7 +876,7 @@
   <w:style w:type="paragraph" w:default="1" w:styleId="Normal">
     <w:name w:val="Normal"/>
     <w:qFormat/>
-    <w:rsid w:val="006661B5"/>
+    <w:rsid w:val="00DD01C5"/>
     <w:pPr>
       <w:spacing w:after="0" w:line="259" w:lineRule="auto"/>
     </w:pPr>
@@ -887,7 +893,7 @@
     <w:link w:val="Heading1Char"/>
     <w:uiPriority w:val="9"/>
     <w:qFormat/>
-    <w:rsid w:val="006661B5"/>
+    <w:rsid w:val="00DD01C5"/>
     <w:pPr>
       <w:keepNext/>
       <w:keepLines/>
@@ -908,7 +914,7 @@
     <w:uiPriority w:val="9"/>
     <w:unhideWhenUsed/>
     <w:qFormat/>
-    <w:rsid w:val="006661B5"/>
+    <w:rsid w:val="00DD01C5"/>
     <w:pPr>
       <w:keepNext/>
       <w:keepLines/>
@@ -930,13 +936,14 @@
     <w:uiPriority w:val="9"/>
     <w:unhideWhenUsed/>
     <w:qFormat/>
-    <w:rsid w:val="006661B5"/>
-    <w:pPr>
+    <w:rsid w:val="00DD01C5"/>
+    <w:pPr>
+      <w:spacing w:before="0"/>
       <w:outlineLvl w:val="2"/>
     </w:pPr>
     <w:rPr>
       <w:b w:val="0"/>
-      <w:color w:val="243F60" w:themeColor="accent1" w:themeShade="7F"/>
+      <w:sz w:val="16"/>
       <w:szCs w:val="24"/>
     </w:rPr>
   </w:style>
@@ -948,7 +955,7 @@
     <w:uiPriority w:val="9"/>
     <w:unhideWhenUsed/>
     <w:qFormat/>
-    <w:rsid w:val="006661B5"/>
+    <w:rsid w:val="00DD01C5"/>
     <w:pPr>
       <w:keepNext/>
       <w:keepLines/>
@@ -1068,6 +1075,7 @@
     <w:uiPriority w:val="1"/>
     <w:semiHidden/>
     <w:unhideWhenUsed/>
+    <w:rsid w:val="00DD01C5"/>
   </w:style>
   <w:style w:type="table" w:default="1" w:styleId="TableNormal">
     <w:name w:val="Normal Table"/>
@@ -1089,6 +1097,7 @@
     <w:uiPriority w:val="99"/>
     <w:semiHidden/>
     <w:unhideWhenUsed/>
+    <w:rsid w:val="00DD01C5"/>
   </w:style>
   <w:style w:type="paragraph" w:styleId="BodyText">
     <w:name w:val="Body Text"/>
@@ -1203,7 +1212,7 @@
     <w:link w:val="FootnoteTextChar"/>
     <w:uiPriority w:val="99"/>
     <w:unhideWhenUsed/>
-    <w:rsid w:val="006661B5"/>
+    <w:rsid w:val="00DD01C5"/>
     <w:pPr>
       <w:spacing w:line="240" w:lineRule="auto"/>
     </w:pPr>
@@ -1265,7 +1274,7 @@
     <w:uiPriority w:val="35"/>
     <w:unhideWhenUsed/>
     <w:qFormat/>
-    <w:rsid w:val="006661B5"/>
+    <w:rsid w:val="00DD01C5"/>
     <w:pPr>
       <w:spacing w:after="200" w:line="240" w:lineRule="auto"/>
     </w:pPr>
@@ -1338,14 +1347,11 @@
   </w:style>
   <w:style w:type="character" w:styleId="FootnoteReference">
     <w:name w:val="footnote reference"/>
-    <w:basedOn w:val="CaptionChar"/>
-    <w:rPr>
-      <w:rFonts w:ascii="Constantia" w:hAnsi="Constantia"/>
-      <w:i/>
-      <w:iCs/>
-      <w:color w:val="1F497D" w:themeColor="text2"/>
-      <w:sz w:val="18"/>
-      <w:szCs w:val="18"/>
+    <w:basedOn w:val="DefaultParagraphFont"/>
+    <w:uiPriority w:val="99"/>
+    <w:unhideWhenUsed/>
+    <w:rsid w:val="00DD01C5"/>
+    <w:rPr>
       <w:vertAlign w:val="superscript"/>
     </w:rPr>
   </w:style>
@@ -1354,10 +1360,12 @@
     <w:basedOn w:val="DefaultParagraphFont"/>
     <w:uiPriority w:val="99"/>
     <w:unhideWhenUsed/>
-    <w:rsid w:val="006661B5"/>
-    <w:rPr>
-      <w:color w:val="0000FF" w:themeColor="hyperlink"/>
-      <w:u w:val="single"/>
+    <w:rsid w:val="00DD01C5"/>
+    <w:rPr>
+      <w:rFonts w:ascii="Constantia" w:hAnsi="Constantia"/>
+      <w:color w:val="365F91" w:themeColor="accent1" w:themeShade="BF"/>
+      <w:sz w:val="16"/>
+      <w:u w:val="none"/>
     </w:rPr>
   </w:style>
   <w:style w:type="paragraph" w:styleId="TOCHeading">
@@ -1383,7 +1391,7 @@
     <w:link w:val="FooterChar"/>
     <w:uiPriority w:val="99"/>
     <w:unhideWhenUsed/>
-    <w:rsid w:val="006661B5"/>
+    <w:rsid w:val="00DD01C5"/>
     <w:pPr>
       <w:tabs>
         <w:tab w:val="center" w:pos="4680"/>
@@ -1400,7 +1408,7 @@
     <w:basedOn w:val="DefaultParagraphFont"/>
     <w:link w:val="Footer"/>
     <w:uiPriority w:val="99"/>
-    <w:rsid w:val="006661B5"/>
+    <w:rsid w:val="00DD01C5"/>
     <w:rPr>
       <w:rFonts w:ascii="Constantia" w:hAnsi="Constantia"/>
       <w:sz w:val="16"/>
@@ -1412,7 +1420,7 @@
     <w:basedOn w:val="DefaultParagraphFont"/>
     <w:link w:val="FootnoteText"/>
     <w:uiPriority w:val="99"/>
-    <w:rsid w:val="006661B5"/>
+    <w:rsid w:val="00DD01C5"/>
     <w:rPr>
       <w:rFonts w:ascii="Constantia" w:hAnsi="Constantia"/>
       <w:sz w:val="14"/>
@@ -1425,7 +1433,7 @@
     <w:link w:val="HeaderChar"/>
     <w:uiPriority w:val="99"/>
     <w:unhideWhenUsed/>
-    <w:rsid w:val="006661B5"/>
+    <w:rsid w:val="00DD01C5"/>
     <w:pPr>
       <w:tabs>
         <w:tab w:val="center" w:pos="4680"/>
@@ -1439,7 +1447,7 @@
     <w:basedOn w:val="DefaultParagraphFont"/>
     <w:link w:val="Header"/>
     <w:uiPriority w:val="99"/>
-    <w:rsid w:val="006661B5"/>
+    <w:rsid w:val="00DD01C5"/>
     <w:rPr>
       <w:rFonts w:ascii="Constantia" w:hAnsi="Constantia"/>
       <w:sz w:val="18"/>
@@ -1451,7 +1459,7 @@
     <w:basedOn w:val="DefaultParagraphFont"/>
     <w:link w:val="Heading1"/>
     <w:uiPriority w:val="9"/>
-    <w:rsid w:val="006661B5"/>
+    <w:rsid w:val="00DD01C5"/>
     <w:rPr>
       <w:rFonts w:ascii="Constantia" w:eastAsiaTheme="majorEastAsia" w:hAnsi="Constantia" w:cstheme="majorBidi"/>
       <w:color w:val="365F91" w:themeColor="accent1" w:themeShade="BF"/>
@@ -1464,7 +1472,7 @@
     <w:basedOn w:val="DefaultParagraphFont"/>
     <w:link w:val="Heading2"/>
     <w:uiPriority w:val="9"/>
-    <w:rsid w:val="006661B5"/>
+    <w:rsid w:val="00DD01C5"/>
     <w:rPr>
       <w:rFonts w:ascii="Constantia" w:eastAsiaTheme="majorEastAsia" w:hAnsi="Constantia" w:cstheme="majorBidi"/>
       <w:b/>
@@ -1478,11 +1486,11 @@
     <w:basedOn w:val="DefaultParagraphFont"/>
     <w:link w:val="Heading3"/>
     <w:uiPriority w:val="9"/>
-    <w:rsid w:val="006661B5"/>
+    <w:rsid w:val="00DD01C5"/>
     <w:rPr>
       <w:rFonts w:ascii="Constantia" w:eastAsiaTheme="majorEastAsia" w:hAnsi="Constantia" w:cstheme="majorBidi"/>
-      <w:color w:val="243F60" w:themeColor="accent1" w:themeShade="7F"/>
-      <w:sz w:val="18"/>
+      <w:color w:val="365F91" w:themeColor="accent1" w:themeShade="BF"/>
+      <w:sz w:val="16"/>
     </w:rPr>
   </w:style>
   <w:style w:type="character" w:customStyle="1" w:styleId="Heading4Char">
@@ -1490,7 +1498,7 @@
     <w:basedOn w:val="DefaultParagraphFont"/>
     <w:link w:val="Heading4"/>
     <w:uiPriority w:val="9"/>
-    <w:rsid w:val="006661B5"/>
+    <w:rsid w:val="00DD01C5"/>
     <w:rPr>
       <w:rFonts w:asciiTheme="majorHAnsi" w:eastAsiaTheme="majorEastAsia" w:hAnsiTheme="majorHAnsi" w:cstheme="majorBidi"/>
       <w:i/>
@@ -1505,11 +1513,175 @@
     <w:basedOn w:val="Normal"/>
     <w:uiPriority w:val="34"/>
     <w:qFormat/>
-    <w:rsid w:val="006661B5"/>
+    <w:rsid w:val="00DD01C5"/>
     <w:pPr>
       <w:ind w:left="720"/>
       <w:contextualSpacing/>
     </w:pPr>
+  </w:style>
+  <w:style w:type="paragraph" w:styleId="BalloonText">
+    <w:name w:val="Balloon Text"/>
+    <w:basedOn w:val="Normal"/>
+    <w:link w:val="BalloonTextChar"/>
+    <w:uiPriority w:val="99"/>
+    <w:semiHidden/>
+    <w:unhideWhenUsed/>
+    <w:rsid w:val="00DD01C5"/>
+    <w:pPr>
+      <w:spacing w:line="240" w:lineRule="auto"/>
+    </w:pPr>
+    <w:rPr>
+      <w:rFonts w:ascii="Segoe UI" w:hAnsi="Segoe UI" w:cs="Segoe UI"/>
+      <w:szCs w:val="18"/>
+    </w:rPr>
+  </w:style>
+  <w:style w:type="character" w:customStyle="1" w:styleId="BalloonTextChar">
+    <w:name w:val="Balloon Text Char"/>
+    <w:basedOn w:val="DefaultParagraphFont"/>
+    <w:link w:val="BalloonText"/>
+    <w:uiPriority w:val="99"/>
+    <w:semiHidden/>
+    <w:rsid w:val="00DD01C5"/>
+    <w:rPr>
+      <w:rFonts w:ascii="Segoe UI" w:hAnsi="Segoe UI" w:cs="Segoe UI"/>
+      <w:sz w:val="18"/>
+      <w:szCs w:val="18"/>
+    </w:rPr>
+  </w:style>
+  <w:style w:type="character" w:styleId="FollowedHyperlink">
+    <w:name w:val="FollowedHyperlink"/>
+    <w:basedOn w:val="DefaultParagraphFont"/>
+    <w:uiPriority w:val="99"/>
+    <w:semiHidden/>
+    <w:unhideWhenUsed/>
+    <w:rsid w:val="00DD01C5"/>
+    <w:rPr>
+      <w:rFonts w:ascii="Constantia" w:hAnsi="Constantia"/>
+      <w:color w:val="800080" w:themeColor="followedHyperlink"/>
+      <w:sz w:val="16"/>
+      <w:u w:val="none"/>
+    </w:rPr>
+  </w:style>
+  <w:style w:type="character" w:styleId="IntenseEmphasis">
+    <w:name w:val="Intense Emphasis"/>
+    <w:basedOn w:val="DefaultParagraphFont"/>
+    <w:uiPriority w:val="21"/>
+    <w:qFormat/>
+    <w:rsid w:val="00DD01C5"/>
+    <w:rPr>
+      <w:i/>
+      <w:iCs/>
+      <w:color w:val="4F81BD" w:themeColor="accent1"/>
+    </w:rPr>
+  </w:style>
+  <w:style w:type="paragraph" w:styleId="NoSpacing">
+    <w:name w:val="No Spacing"/>
+    <w:uiPriority w:val="1"/>
+    <w:qFormat/>
+    <w:rsid w:val="00DD01C5"/>
+    <w:pPr>
+      <w:spacing w:after="0"/>
+    </w:pPr>
+    <w:rPr>
+      <w:rFonts w:ascii="Constantia" w:hAnsi="Constantia"/>
+      <w:sz w:val="18"/>
+      <w:szCs w:val="22"/>
+    </w:rPr>
+  </w:style>
+  <w:style w:type="table" w:styleId="TableGrid">
+    <w:name w:val="Table Grid"/>
+    <w:basedOn w:val="TableNormal"/>
+    <w:uiPriority w:val="59"/>
+    <w:rsid w:val="00DD01C5"/>
+    <w:pPr>
+      <w:spacing w:after="0"/>
+    </w:pPr>
+    <w:rPr>
+      <w:sz w:val="22"/>
+      <w:szCs w:val="22"/>
+    </w:rPr>
+    <w:tblPr>
+      <w:tblBorders>
+        <w:top w:val="single" w:sz="4" w:space="0" w:color="000000" w:themeColor="text1"/>
+        <w:left w:val="single" w:sz="4" w:space="0" w:color="000000" w:themeColor="text1"/>
+        <w:bottom w:val="single" w:sz="4" w:space="0" w:color="000000" w:themeColor="text1"/>
+        <w:right w:val="single" w:sz="4" w:space="0" w:color="000000" w:themeColor="text1"/>
+        <w:insideH w:val="single" w:sz="4" w:space="0" w:color="000000" w:themeColor="text1"/>
+        <w:insideV w:val="single" w:sz="4" w:space="0" w:color="000000" w:themeColor="text1"/>
+      </w:tblBorders>
+    </w:tblPr>
+  </w:style>
+  <w:style w:type="character" w:styleId="UnresolvedMention">
+    <w:name w:val="Unresolved Mention"/>
+    <w:basedOn w:val="DefaultParagraphFont"/>
+    <w:uiPriority w:val="99"/>
+    <w:semiHidden/>
+    <w:unhideWhenUsed/>
+    <w:rsid w:val="00DD01C5"/>
+    <w:rPr>
+      <w:color w:val="605E5C"/>
+      <w:shd w:val="clear" w:color="auto" w:fill="E1DFDD"/>
+    </w:rPr>
+  </w:style>
+  <w:style w:type="character" w:customStyle="1" w:styleId="UnresolvedMention1">
+    <w:name w:val="Unresolved Mention1"/>
+    <w:basedOn w:val="DefaultParagraphFont"/>
+    <w:uiPriority w:val="99"/>
+    <w:semiHidden/>
+    <w:unhideWhenUsed/>
+    <w:rsid w:val="00DD01C5"/>
+    <w:rPr>
+      <w:color w:val="605E5C"/>
+      <w:shd w:val="clear" w:color="auto" w:fill="E1DFDD"/>
+    </w:rPr>
+  </w:style>
+  <w:style w:type="character" w:customStyle="1" w:styleId="UnresolvedMention10">
+    <w:name w:val="Unresolved Mention10"/>
+    <w:basedOn w:val="DefaultParagraphFont"/>
+    <w:uiPriority w:val="99"/>
+    <w:semiHidden/>
+    <w:unhideWhenUsed/>
+    <w:rsid w:val="00DD01C5"/>
+    <w:rPr>
+      <w:color w:val="605E5C"/>
+      <w:shd w:val="clear" w:color="auto" w:fill="E1DFDD"/>
+    </w:rPr>
+  </w:style>
+  <w:style w:type="character" w:customStyle="1" w:styleId="UnresolvedMention2">
+    <w:name w:val="Unresolved Mention2"/>
+    <w:basedOn w:val="DefaultParagraphFont"/>
+    <w:uiPriority w:val="99"/>
+    <w:semiHidden/>
+    <w:unhideWhenUsed/>
+    <w:rsid w:val="00DD01C5"/>
+    <w:rPr>
+      <w:color w:val="605E5C"/>
+      <w:shd w:val="clear" w:color="auto" w:fill="E1DFDD"/>
+    </w:rPr>
+  </w:style>
+  <w:style w:type="character" w:customStyle="1" w:styleId="UnresolvedMention3">
+    <w:name w:val="Unresolved Mention3"/>
+    <w:basedOn w:val="DefaultParagraphFont"/>
+    <w:uiPriority w:val="99"/>
+    <w:semiHidden/>
+    <w:unhideWhenUsed/>
+    <w:rsid w:val="00DD01C5"/>
+    <w:rPr>
+      <w:color w:val="605E5C"/>
+      <w:shd w:val="clear" w:color="auto" w:fill="E1DFDD"/>
+    </w:rPr>
+  </w:style>
+  <w:style w:type="character" w:customStyle="1" w:styleId="UnresolvedMention4">
+    <w:name w:val="Unresolved Mention4"/>
+    <w:basedOn w:val="DefaultParagraphFont"/>
+    <w:uiPriority w:val="99"/>
+    <w:semiHidden/>
+    <w:unhideWhenUsed/>
+    <w:rsid w:val="00DD01C5"/>
+    <w:rPr>
+      <w:color w:val="605E5C"/>
+      <w:shd w:val="clear" w:color="auto" w:fill="E1DFDD"/>
+    </w:rPr>
   </w:style>
 </w:styles>
 </file>

</xml_diff>

<commit_message>
Margin on bottom up to .17".
</commit_message>
<xml_diff>
--- a/template.docx
+++ b/template.docx
@@ -5,7 +5,12 @@
     <w:p>
       <w:pPr>
         <w:pStyle w:val="Title"/>
-      </w:pPr>
+        <w:tabs>
+          <w:tab w:val="left" w:pos="630"/>
+        </w:tabs>
+      </w:pPr>
+      <w:bookmarkStart w:id="0" w:name="_GoBack"/>
+      <w:bookmarkEnd w:id="0"/>
       <w:r>
         <w:t xml:space="preserve"> Title </w:t>
       </w:r>
@@ -47,93 +52,93 @@
         <w:pStyle w:val="Heading1"/>
         <w:spacing w:line="240" w:lineRule="auto"/>
       </w:pPr>
-      <w:bookmarkStart w:id="0" w:name="heading-1"/>
+      <w:bookmarkStart w:id="1" w:name="heading-1"/>
       <w:r>
         <w:t xml:space="preserve"> Heading 1 </w:t>
       </w:r>
-      <w:bookmarkEnd w:id="0"/>
+      <w:bookmarkEnd w:id="1"/>
     </w:p>
     <w:p>
       <w:pPr>
         <w:pStyle w:val="Heading2"/>
         <w:spacing w:before="0"/>
       </w:pPr>
-      <w:bookmarkStart w:id="1" w:name="heading-2"/>
+      <w:bookmarkStart w:id="2" w:name="heading-2"/>
       <w:r>
         <w:t xml:space="preserve"> Heading 2 </w:t>
       </w:r>
-      <w:bookmarkEnd w:id="1"/>
+      <w:bookmarkEnd w:id="2"/>
     </w:p>
     <w:p>
       <w:pPr>
         <w:pStyle w:val="Heading3"/>
         <w:spacing w:line="240" w:lineRule="auto"/>
       </w:pPr>
-      <w:bookmarkStart w:id="2" w:name="heading-3"/>
+      <w:bookmarkStart w:id="3" w:name="heading-3"/>
       <w:r>
         <w:t xml:space="preserve"> Heading 3 </w:t>
       </w:r>
-      <w:bookmarkEnd w:id="2"/>
+      <w:bookmarkEnd w:id="3"/>
     </w:p>
     <w:p>
       <w:pPr>
         <w:pStyle w:val="Heading4"/>
       </w:pPr>
-      <w:bookmarkStart w:id="3" w:name="heading-4"/>
+      <w:bookmarkStart w:id="4" w:name="heading-4"/>
       <w:r>
         <w:t xml:space="preserve"> Heading 4 </w:t>
       </w:r>
-      <w:bookmarkEnd w:id="3"/>
+      <w:bookmarkEnd w:id="4"/>
     </w:p>
     <w:p>
       <w:pPr>
         <w:pStyle w:val="Heading5"/>
       </w:pPr>
-      <w:bookmarkStart w:id="4" w:name="heading-5"/>
+      <w:bookmarkStart w:id="5" w:name="heading-5"/>
       <w:r>
         <w:t xml:space="preserve"> Heading 5 </w:t>
       </w:r>
-      <w:bookmarkEnd w:id="4"/>
+      <w:bookmarkEnd w:id="5"/>
     </w:p>
     <w:p>
       <w:pPr>
         <w:pStyle w:val="Heading6"/>
       </w:pPr>
-      <w:bookmarkStart w:id="5" w:name="heading-6"/>
+      <w:bookmarkStart w:id="6" w:name="heading-6"/>
       <w:r>
         <w:t xml:space="preserve"> Heading 6 </w:t>
       </w:r>
-      <w:bookmarkEnd w:id="5"/>
+      <w:bookmarkEnd w:id="6"/>
     </w:p>
     <w:p>
       <w:pPr>
         <w:pStyle w:val="Heading7"/>
       </w:pPr>
-      <w:bookmarkStart w:id="6" w:name="heading-7"/>
+      <w:bookmarkStart w:id="7" w:name="heading-7"/>
       <w:r>
         <w:t xml:space="preserve"> Heading 7 </w:t>
       </w:r>
-      <w:bookmarkEnd w:id="6"/>
+      <w:bookmarkEnd w:id="7"/>
     </w:p>
     <w:p>
       <w:pPr>
         <w:pStyle w:val="Heading8"/>
       </w:pPr>
-      <w:bookmarkStart w:id="7" w:name="heading-8"/>
+      <w:bookmarkStart w:id="8" w:name="heading-8"/>
       <w:r>
         <w:t xml:space="preserve"> Heading 8 </w:t>
       </w:r>
-      <w:bookmarkEnd w:id="7"/>
+      <w:bookmarkEnd w:id="8"/>
     </w:p>
     <w:p>
       <w:pPr>
         <w:pStyle w:val="Heading9"/>
       </w:pPr>
-      <w:bookmarkStart w:id="8" w:name="heading-9"/>
+      <w:bookmarkStart w:id="9" w:name="heading-9"/>
       <w:r>
         <w:t xml:space="preserve"> Heading 9 </w:t>
       </w:r>
-      <w:bookmarkEnd w:id="8"/>
+      <w:bookmarkEnd w:id="9"/>
     </w:p>
     <w:p>
       <w:pPr>
@@ -309,12 +314,10 @@
       <w:pPr>
         <w:pStyle w:val="Definition"/>
       </w:pPr>
-      <w:bookmarkStart w:id="9" w:name="_GoBack"/>
-      <w:bookmarkEnd w:id="9"/>
     </w:p>
     <w:sectPr>
       <w:pgSz w:w="12240" w:h="15840" w:code="1"/>
-      <w:pgMar w:top="360" w:right="360" w:bottom="86" w:left="360" w:header="720" w:footer="720" w:gutter="0"/>
+      <w:pgMar w:top="360" w:right="360" w:bottom="245" w:left="360" w:header="720" w:footer="720" w:gutter="0"/>
       <w:cols w:space="720"/>
     </w:sectPr>
   </w:body>
@@ -2148,7 +2151,7 @@
 </file>
 
 <file path=customXml/itemProps1.xml><?xml version="1.0" encoding="utf-8"?>
-<ds:datastoreItem xmlns:ds="http://schemas.openxmlformats.org/officeDocument/2006/customXml" ds:itemID="{19AE01B7-7010-4156-899F-5A5AD03BDAEC}">
+<ds:datastoreItem xmlns:ds="http://schemas.openxmlformats.org/officeDocument/2006/customXml" ds:itemID="{802FD310-AA02-41A7-903B-A35E8305A2E5}">
   <ds:schemaRefs>
     <ds:schemaRef ds:uri="http://schemas.openxmlformats.org/officeDocument/2006/bibliography"/>
   </ds:schemaRefs>

</xml_diff>

<commit_message>
Added "block text" style.
</commit_message>
<xml_diff>
--- a/template.docx
+++ b/template.docx
@@ -1,6 +1,6 @@
 
 <file path=word/document.xml><?xml version="1.0" encoding="utf-8"?>
-<w:document xmlns:wpc="http://schemas.microsoft.com/office/word/2010/wordprocessingCanvas" xmlns:cx="http://schemas.microsoft.com/office/drawing/2014/chartex" xmlns:cx1="http://schemas.microsoft.com/office/drawing/2015/9/8/chartex" xmlns:cx2="http://schemas.microsoft.com/office/drawing/2015/10/21/chartex" xmlns:cx3="http://schemas.microsoft.com/office/drawing/2016/5/9/chartex" xmlns:cx4="http://schemas.microsoft.com/office/drawing/2016/5/10/chartex" xmlns:cx5="http://schemas.microsoft.com/office/drawing/2016/5/11/chartex" xmlns:cx6="http://schemas.microsoft.com/office/drawing/2016/5/12/chartex" xmlns:cx7="http://schemas.microsoft.com/office/drawing/2016/5/13/chartex" xmlns:cx8="http://schemas.microsoft.com/office/drawing/2016/5/14/chartex" xmlns:mc="http://schemas.openxmlformats.org/markup-compatibility/2006" xmlns:aink="http://schemas.microsoft.com/office/drawing/2016/ink" xmlns:am3d="http://schemas.microsoft.com/office/drawing/2017/model3d" xmlns:o="urn:schemas-microsoft-com:office:office" xmlns:r="http://schemas.openxmlformats.org/officeDocument/2006/relationships" xmlns:m="http://schemas.openxmlformats.org/officeDocument/2006/math" xmlns:v="urn:schemas-microsoft-com:vml" xmlns:wp14="http://schemas.microsoft.com/office/word/2010/wordprocessingDrawing" xmlns:wp="http://schemas.openxmlformats.org/drawingml/2006/wordprocessingDrawing" xmlns:w10="urn:schemas-microsoft-com:office:word" xmlns:w="http://schemas.openxmlformats.org/wordprocessingml/2006/main" xmlns:w14="http://schemas.microsoft.com/office/word/2010/wordml" xmlns:w15="http://schemas.microsoft.com/office/word/2012/wordml" xmlns:w16cid="http://schemas.microsoft.com/office/word/2016/wordml/cid" xmlns:w16se="http://schemas.microsoft.com/office/word/2015/wordml/symex" xmlns:wpg="http://schemas.microsoft.com/office/word/2010/wordprocessingGroup" xmlns:wpi="http://schemas.microsoft.com/office/word/2010/wordprocessingInk" xmlns:wne="http://schemas.microsoft.com/office/word/2006/wordml" xmlns:wps="http://schemas.microsoft.com/office/word/2010/wordprocessingShape" mc:Ignorable="w14 w15 w16se w16cid wp14">
+<w:document xmlns:wpc="http://schemas.microsoft.com/office/word/2010/wordprocessingCanvas" xmlns:cx="http://schemas.microsoft.com/office/drawing/2014/chartex" xmlns:cx1="http://schemas.microsoft.com/office/drawing/2015/9/8/chartex" xmlns:mc="http://schemas.openxmlformats.org/markup-compatibility/2006" xmlns:o="urn:schemas-microsoft-com:office:office" xmlns:r="http://schemas.openxmlformats.org/officeDocument/2006/relationships" xmlns:m="http://schemas.openxmlformats.org/officeDocument/2006/math" xmlns:v="urn:schemas-microsoft-com:vml" xmlns:wp14="http://schemas.microsoft.com/office/word/2010/wordprocessingDrawing" xmlns:wp="http://schemas.openxmlformats.org/drawingml/2006/wordprocessingDrawing" xmlns:w10="urn:schemas-microsoft-com:office:word" xmlns:w="http://schemas.openxmlformats.org/wordprocessingml/2006/main" xmlns:w14="http://schemas.microsoft.com/office/word/2010/wordml" xmlns:w15="http://schemas.microsoft.com/office/word/2012/wordml" xmlns:w16se="http://schemas.microsoft.com/office/word/2015/wordml/symex" xmlns:wpg="http://schemas.microsoft.com/office/word/2010/wordprocessingGroup" xmlns:wpi="http://schemas.microsoft.com/office/word/2010/wordprocessingInk" xmlns:wne="http://schemas.microsoft.com/office/word/2006/wordml" xmlns:wps="http://schemas.microsoft.com/office/word/2010/wordprocessingShape" mc:Ignorable="w14 w15 w16se wp14">
   <w:body>
     <w:p>
       <w:pPr>
@@ -50,7 +50,6 @@
     <w:p>
       <w:pPr>
         <w:pStyle w:val="Heading1"/>
-        <w:spacing w:line="240" w:lineRule="auto"/>
       </w:pPr>
       <w:bookmarkStart w:id="1" w:name="heading-1"/>
       <w:r>
@@ -61,7 +60,6 @@
     <w:p>
       <w:pPr>
         <w:pStyle w:val="Heading2"/>
-        <w:spacing w:before="0"/>
       </w:pPr>
       <w:bookmarkStart w:id="2" w:name="heading-2"/>
       <w:r>
@@ -72,7 +70,6 @@
     <w:p>
       <w:pPr>
         <w:pStyle w:val="Heading3"/>
-        <w:spacing w:line="240" w:lineRule="auto"/>
       </w:pPr>
       <w:bookmarkStart w:id="3" w:name="heading-3"/>
       <w:r>
@@ -143,8 +140,6 @@
     <w:p>
       <w:pPr>
         <w:pStyle w:val="FirstParagraph"/>
-        <w:spacing w:before="0" w:after="0" w:line="240" w:lineRule="auto"/>
-        <w:ind w:firstLine="288"/>
       </w:pPr>
       <w:r>
         <w:t xml:space="preserve"> First Paragraph. </w:t>
@@ -325,7 +320,7 @@
 </file>
 
 <file path=word/endnotes.xml><?xml version="1.0" encoding="utf-8"?>
-<w:endnotes xmlns:wpc="http://schemas.microsoft.com/office/word/2010/wordprocessingCanvas" xmlns:cx="http://schemas.microsoft.com/office/drawing/2014/chartex" xmlns:cx1="http://schemas.microsoft.com/office/drawing/2015/9/8/chartex" xmlns:cx2="http://schemas.microsoft.com/office/drawing/2015/10/21/chartex" xmlns:cx3="http://schemas.microsoft.com/office/drawing/2016/5/9/chartex" xmlns:cx4="http://schemas.microsoft.com/office/drawing/2016/5/10/chartex" xmlns:cx5="http://schemas.microsoft.com/office/drawing/2016/5/11/chartex" xmlns:cx6="http://schemas.microsoft.com/office/drawing/2016/5/12/chartex" xmlns:cx7="http://schemas.microsoft.com/office/drawing/2016/5/13/chartex" xmlns:cx8="http://schemas.microsoft.com/office/drawing/2016/5/14/chartex" xmlns:mc="http://schemas.openxmlformats.org/markup-compatibility/2006" xmlns:aink="http://schemas.microsoft.com/office/drawing/2016/ink" xmlns:am3d="http://schemas.microsoft.com/office/drawing/2017/model3d" xmlns:o="urn:schemas-microsoft-com:office:office" xmlns:r="http://schemas.openxmlformats.org/officeDocument/2006/relationships" xmlns:m="http://schemas.openxmlformats.org/officeDocument/2006/math" xmlns:v="urn:schemas-microsoft-com:vml" xmlns:wp14="http://schemas.microsoft.com/office/word/2010/wordprocessingDrawing" xmlns:wp="http://schemas.openxmlformats.org/drawingml/2006/wordprocessingDrawing" xmlns:w10="urn:schemas-microsoft-com:office:word" xmlns:w="http://schemas.openxmlformats.org/wordprocessingml/2006/main" xmlns:w14="http://schemas.microsoft.com/office/word/2010/wordml" xmlns:w15="http://schemas.microsoft.com/office/word/2012/wordml" xmlns:w16cid="http://schemas.microsoft.com/office/word/2016/wordml/cid" xmlns:w16se="http://schemas.microsoft.com/office/word/2015/wordml/symex" xmlns:wpg="http://schemas.microsoft.com/office/word/2010/wordprocessingGroup" xmlns:wpi="http://schemas.microsoft.com/office/word/2010/wordprocessingInk" xmlns:wne="http://schemas.microsoft.com/office/word/2006/wordml" xmlns:wps="http://schemas.microsoft.com/office/word/2010/wordprocessingShape" mc:Ignorable="w14 w15 w16se w16cid wp14">
+<w:endnotes xmlns:wpc="http://schemas.microsoft.com/office/word/2010/wordprocessingCanvas" xmlns:cx="http://schemas.microsoft.com/office/drawing/2014/chartex" xmlns:cx1="http://schemas.microsoft.com/office/drawing/2015/9/8/chartex" xmlns:mc="http://schemas.openxmlformats.org/markup-compatibility/2006" xmlns:o="urn:schemas-microsoft-com:office:office" xmlns:r="http://schemas.openxmlformats.org/officeDocument/2006/relationships" xmlns:m="http://schemas.openxmlformats.org/officeDocument/2006/math" xmlns:v="urn:schemas-microsoft-com:vml" xmlns:wp14="http://schemas.microsoft.com/office/word/2010/wordprocessingDrawing" xmlns:wp="http://schemas.openxmlformats.org/drawingml/2006/wordprocessingDrawing" xmlns:w10="urn:schemas-microsoft-com:office:word" xmlns:w="http://schemas.openxmlformats.org/wordprocessingml/2006/main" xmlns:w14="http://schemas.microsoft.com/office/word/2010/wordml" xmlns:w15="http://schemas.microsoft.com/office/word/2012/wordml" xmlns:w16se="http://schemas.microsoft.com/office/word/2015/wordml/symex" xmlns:wpg="http://schemas.microsoft.com/office/word/2010/wordprocessingGroup" xmlns:wpi="http://schemas.microsoft.com/office/word/2010/wordprocessingInk" xmlns:wne="http://schemas.microsoft.com/office/word/2006/wordml" xmlns:wps="http://schemas.microsoft.com/office/word/2010/wordprocessingShape" mc:Ignorable="w14 w15 w16se wp14">
   <w:endnote w:type="separator" w:id="-1">
     <w:p>
       <w:pPr>
@@ -350,7 +345,7 @@
 </file>
 
 <file path=word/footnotes.xml><?xml version="1.0" encoding="utf-8"?>
-<w:footnotes xmlns:wpc="http://schemas.microsoft.com/office/word/2010/wordprocessingCanvas" xmlns:cx="http://schemas.microsoft.com/office/drawing/2014/chartex" xmlns:cx1="http://schemas.microsoft.com/office/drawing/2015/9/8/chartex" xmlns:cx2="http://schemas.microsoft.com/office/drawing/2015/10/21/chartex" xmlns:cx3="http://schemas.microsoft.com/office/drawing/2016/5/9/chartex" xmlns:cx4="http://schemas.microsoft.com/office/drawing/2016/5/10/chartex" xmlns:cx5="http://schemas.microsoft.com/office/drawing/2016/5/11/chartex" xmlns:cx6="http://schemas.microsoft.com/office/drawing/2016/5/12/chartex" xmlns:cx7="http://schemas.microsoft.com/office/drawing/2016/5/13/chartex" xmlns:cx8="http://schemas.microsoft.com/office/drawing/2016/5/14/chartex" xmlns:mc="http://schemas.openxmlformats.org/markup-compatibility/2006" xmlns:aink="http://schemas.microsoft.com/office/drawing/2016/ink" xmlns:am3d="http://schemas.microsoft.com/office/drawing/2017/model3d" xmlns:o="urn:schemas-microsoft-com:office:office" xmlns:r="http://schemas.openxmlformats.org/officeDocument/2006/relationships" xmlns:m="http://schemas.openxmlformats.org/officeDocument/2006/math" xmlns:v="urn:schemas-microsoft-com:vml" xmlns:wp14="http://schemas.microsoft.com/office/word/2010/wordprocessingDrawing" xmlns:wp="http://schemas.openxmlformats.org/drawingml/2006/wordprocessingDrawing" xmlns:w10="urn:schemas-microsoft-com:office:word" xmlns:w="http://schemas.openxmlformats.org/wordprocessingml/2006/main" xmlns:w14="http://schemas.microsoft.com/office/word/2010/wordml" xmlns:w15="http://schemas.microsoft.com/office/word/2012/wordml" xmlns:w16cid="http://schemas.microsoft.com/office/word/2016/wordml/cid" xmlns:w16se="http://schemas.microsoft.com/office/word/2015/wordml/symex" xmlns:wpg="http://schemas.microsoft.com/office/word/2010/wordprocessingGroup" xmlns:wpi="http://schemas.microsoft.com/office/word/2010/wordprocessingInk" xmlns:wne="http://schemas.microsoft.com/office/word/2006/wordml" xmlns:wps="http://schemas.microsoft.com/office/word/2010/wordprocessingShape" mc:Ignorable="w14 w15 w16se w16cid wp14">
+<w:footnotes xmlns:wpc="http://schemas.microsoft.com/office/word/2010/wordprocessingCanvas" xmlns:cx="http://schemas.microsoft.com/office/drawing/2014/chartex" xmlns:cx1="http://schemas.microsoft.com/office/drawing/2015/9/8/chartex" xmlns:mc="http://schemas.openxmlformats.org/markup-compatibility/2006" xmlns:o="urn:schemas-microsoft-com:office:office" xmlns:r="http://schemas.openxmlformats.org/officeDocument/2006/relationships" xmlns:m="http://schemas.openxmlformats.org/officeDocument/2006/math" xmlns:v="urn:schemas-microsoft-com:vml" xmlns:wp14="http://schemas.microsoft.com/office/word/2010/wordprocessingDrawing" xmlns:wp="http://schemas.openxmlformats.org/drawingml/2006/wordprocessingDrawing" xmlns:w10="urn:schemas-microsoft-com:office:word" xmlns:w="http://schemas.openxmlformats.org/wordprocessingml/2006/main" xmlns:w14="http://schemas.microsoft.com/office/word/2010/wordml" xmlns:w15="http://schemas.microsoft.com/office/word/2012/wordml" xmlns:w16se="http://schemas.microsoft.com/office/word/2015/wordml/symex" xmlns:wpg="http://schemas.microsoft.com/office/word/2010/wordprocessingGroup" xmlns:wpi="http://schemas.microsoft.com/office/word/2010/wordprocessingInk" xmlns:wne="http://schemas.microsoft.com/office/word/2006/wordml" xmlns:wps="http://schemas.microsoft.com/office/word/2010/wordprocessingShape" mc:Ignorable="w14 w15 w16se wp14">
   <w:footnote w:type="separator" w:id="-1">
     <w:p>
       <w:pPr>
@@ -398,7 +393,7 @@
 </file>
 
 <file path=word/numbering.xml><?xml version="1.0" encoding="utf-8"?>
-<w:numbering xmlns:wpc="http://schemas.microsoft.com/office/word/2010/wordprocessingCanvas" xmlns:cx="http://schemas.microsoft.com/office/drawing/2014/chartex" xmlns:cx1="http://schemas.microsoft.com/office/drawing/2015/9/8/chartex" xmlns:cx2="http://schemas.microsoft.com/office/drawing/2015/10/21/chartex" xmlns:cx3="http://schemas.microsoft.com/office/drawing/2016/5/9/chartex" xmlns:cx4="http://schemas.microsoft.com/office/drawing/2016/5/10/chartex" xmlns:cx5="http://schemas.microsoft.com/office/drawing/2016/5/11/chartex" xmlns:cx6="http://schemas.microsoft.com/office/drawing/2016/5/12/chartex" xmlns:cx7="http://schemas.microsoft.com/office/drawing/2016/5/13/chartex" xmlns:cx8="http://schemas.microsoft.com/office/drawing/2016/5/14/chartex" xmlns:mc="http://schemas.openxmlformats.org/markup-compatibility/2006" xmlns:aink="http://schemas.microsoft.com/office/drawing/2016/ink" xmlns:am3d="http://schemas.microsoft.com/office/drawing/2017/model3d" xmlns:o="urn:schemas-microsoft-com:office:office" xmlns:r="http://schemas.openxmlformats.org/officeDocument/2006/relationships" xmlns:m="http://schemas.openxmlformats.org/officeDocument/2006/math" xmlns:v="urn:schemas-microsoft-com:vml" xmlns:wp14="http://schemas.microsoft.com/office/word/2010/wordprocessingDrawing" xmlns:wp="http://schemas.openxmlformats.org/drawingml/2006/wordprocessingDrawing" xmlns:w10="urn:schemas-microsoft-com:office:word" xmlns:w="http://schemas.openxmlformats.org/wordprocessingml/2006/main" xmlns:w14="http://schemas.microsoft.com/office/word/2010/wordml" xmlns:w15="http://schemas.microsoft.com/office/word/2012/wordml" xmlns:w16cid="http://schemas.microsoft.com/office/word/2016/wordml/cid" xmlns:w16se="http://schemas.microsoft.com/office/word/2015/wordml/symex" xmlns:wpg="http://schemas.microsoft.com/office/word/2010/wordprocessingGroup" xmlns:wpi="http://schemas.microsoft.com/office/word/2010/wordprocessingInk" xmlns:wne="http://schemas.microsoft.com/office/word/2006/wordml" xmlns:wps="http://schemas.microsoft.com/office/word/2010/wordprocessingShape" mc:Ignorable="w14 w15 w16se w16cid wp14">
+<w:numbering xmlns:wpc="http://schemas.microsoft.com/office/word/2010/wordprocessingCanvas" xmlns:cx="http://schemas.microsoft.com/office/drawing/2014/chartex" xmlns:cx1="http://schemas.microsoft.com/office/drawing/2015/9/8/chartex" xmlns:mc="http://schemas.openxmlformats.org/markup-compatibility/2006" xmlns:o="urn:schemas-microsoft-com:office:office" xmlns:r="http://schemas.openxmlformats.org/officeDocument/2006/relationships" xmlns:m="http://schemas.openxmlformats.org/officeDocument/2006/math" xmlns:v="urn:schemas-microsoft-com:vml" xmlns:wp14="http://schemas.microsoft.com/office/word/2010/wordprocessingDrawing" xmlns:wp="http://schemas.openxmlformats.org/drawingml/2006/wordprocessingDrawing" xmlns:w10="urn:schemas-microsoft-com:office:word" xmlns:w="http://schemas.openxmlformats.org/wordprocessingml/2006/main" xmlns:w14="http://schemas.microsoft.com/office/word/2010/wordml" xmlns:w15="http://schemas.microsoft.com/office/word/2012/wordml" xmlns:w16se="http://schemas.microsoft.com/office/word/2015/wordml/symex" xmlns:wpg="http://schemas.microsoft.com/office/word/2010/wordprocessingGroup" xmlns:wpi="http://schemas.microsoft.com/office/word/2010/wordprocessingInk" xmlns:wne="http://schemas.microsoft.com/office/word/2006/wordml" xmlns:wps="http://schemas.microsoft.com/office/word/2010/wordprocessingShape" mc:Ignorable="w14 w15 w16se wp14">
   <w:abstractNum w:abstractNumId="0" w15:restartNumberingAfterBreak="0">
     <w:nsid w:val="FFFFFF7C"/>
     <w:multiLevelType w:val="singleLevel"/>
@@ -725,7 +720,7 @@
 </file>
 
 <file path=word/styles.xml><?xml version="1.0" encoding="utf-8"?>
-<w:styles xmlns:mc="http://schemas.openxmlformats.org/markup-compatibility/2006" xmlns:r="http://schemas.openxmlformats.org/officeDocument/2006/relationships" xmlns:w="http://schemas.openxmlformats.org/wordprocessingml/2006/main" xmlns:w14="http://schemas.microsoft.com/office/word/2010/wordml" xmlns:w15="http://schemas.microsoft.com/office/word/2012/wordml" xmlns:w16cid="http://schemas.microsoft.com/office/word/2016/wordml/cid" xmlns:w16se="http://schemas.microsoft.com/office/word/2015/wordml/symex" mc:Ignorable="w14 w15 w16se w16cid">
+<w:styles xmlns:mc="http://schemas.openxmlformats.org/markup-compatibility/2006" xmlns:r="http://schemas.openxmlformats.org/officeDocument/2006/relationships" xmlns:w="http://schemas.openxmlformats.org/wordprocessingml/2006/main" xmlns:w14="http://schemas.microsoft.com/office/word/2010/wordml" xmlns:w15="http://schemas.microsoft.com/office/word/2012/wordml" xmlns:w16se="http://schemas.microsoft.com/office/word/2015/wordml/symex" mc:Ignorable="w14 w15 w16se">
   <w:docDefaults>
     <w:rPrDefault>
       <w:rPr>
@@ -741,7 +736,7 @@
       </w:pPr>
     </w:pPrDefault>
   </w:docDefaults>
-  <w:latentStyles w:defLockedState="0" w:defUIPriority="0" w:defSemiHidden="0" w:defUnhideWhenUsed="0" w:defQFormat="0" w:count="375">
+  <w:latentStyles w:defLockedState="0" w:defUIPriority="0" w:defSemiHidden="0" w:defUnhideWhenUsed="0" w:defQFormat="0" w:count="371">
     <w:lsdException w:name="Normal" w:qFormat="1"/>
     <w:lsdException w:name="heading 1" w:uiPriority="9" w:qFormat="1"/>
     <w:lsdException w:name="heading 2" w:uiPriority="9" w:qFormat="1"/>
@@ -1083,10 +1078,6 @@
     <w:lsdException w:name="List Table 5 Dark Accent 6" w:uiPriority="50"/>
     <w:lsdException w:name="List Table 6 Colorful Accent 6" w:uiPriority="51"/>
     <w:lsdException w:name="List Table 7 Colorful Accent 6" w:uiPriority="52"/>
-    <w:lsdException w:name="Mention" w:semiHidden="1" w:uiPriority="99" w:unhideWhenUsed="1"/>
-    <w:lsdException w:name="Smart Hyperlink" w:semiHidden="1" w:uiPriority="99" w:unhideWhenUsed="1"/>
-    <w:lsdException w:name="Hashtag" w:semiHidden="1" w:uiPriority="99" w:unhideWhenUsed="1"/>
-    <w:lsdException w:name="Unresolved Mention" w:semiHidden="1" w:uiPriority="99" w:unhideWhenUsed="1"/>
   </w:latentStyles>
   <w:style w:type="paragraph" w:default="1" w:styleId="Normal">
     <w:name w:val="Normal"/>
@@ -1108,10 +1099,11 @@
     <w:link w:val="Heading1Char"/>
     <w:uiPriority w:val="9"/>
     <w:qFormat/>
-    <w:rsid w:val="004D5005"/>
+    <w:rsid w:val="00807ACA"/>
     <w:pPr>
       <w:keepNext/>
       <w:keepLines/>
+      <w:spacing w:line="240" w:lineRule="auto"/>
       <w:outlineLvl w:val="0"/>
     </w:pPr>
     <w:rPr>
@@ -1129,11 +1121,11 @@
     <w:uiPriority w:val="9"/>
     <w:unhideWhenUsed/>
     <w:qFormat/>
-    <w:rsid w:val="004D5005"/>
+    <w:rsid w:val="00807ACA"/>
     <w:pPr>
       <w:keepNext/>
       <w:keepLines/>
-      <w:spacing w:before="40"/>
+      <w:spacing w:line="240" w:lineRule="auto"/>
       <w:outlineLvl w:val="1"/>
     </w:pPr>
     <w:rPr>
@@ -1151,9 +1143,8 @@
     <w:uiPriority w:val="9"/>
     <w:unhideWhenUsed/>
     <w:qFormat/>
-    <w:rsid w:val="004D5005"/>
-    <w:pPr>
-      <w:spacing w:before="0"/>
+    <w:rsid w:val="00807ACA"/>
+    <w:pPr>
       <w:outlineLvl w:val="2"/>
     </w:pPr>
     <w:rPr>
@@ -1318,9 +1309,10 @@
     <w:basedOn w:val="Normal"/>
     <w:link w:val="BodyTextChar"/>
     <w:qFormat/>
-    <w:rsid w:val="004D5005"/>
-    <w:pPr>
-      <w:spacing w:before="180" w:after="180"/>
+    <w:rsid w:val="00807ACA"/>
+    <w:pPr>
+      <w:spacing w:line="240" w:lineRule="auto"/>
+      <w:ind w:firstLine="288"/>
     </w:pPr>
   </w:style>
   <w:style w:type="paragraph" w:customStyle="1" w:styleId="FirstParagraph">
@@ -1328,7 +1320,10 @@
     <w:basedOn w:val="BodyText"/>
     <w:next w:val="BodyText"/>
     <w:qFormat/>
-    <w:rsid w:val="004D5005"/>
+    <w:rsid w:val="00807ACA"/>
+    <w:pPr>
+      <w:contextualSpacing/>
+    </w:pPr>
   </w:style>
   <w:style w:type="paragraph" w:customStyle="1" w:styleId="Compact">
     <w:name w:val="Compact"/>
@@ -1428,11 +1423,13 @@
     <w:uiPriority w:val="9"/>
     <w:unhideWhenUsed/>
     <w:qFormat/>
-    <w:rsid w:val="004D5005"/>
-    <w:pPr>
-      <w:spacing w:before="100" w:after="100"/>
-      <w:ind w:left="480" w:right="480"/>
-    </w:pPr>
+    <w:rsid w:val="00807ACA"/>
+    <w:pPr>
+      <w:ind w:left="475" w:right="475"/>
+    </w:pPr>
+    <w:rPr>
+      <w:i/>
+    </w:rPr>
   </w:style>
   <w:style w:type="paragraph" w:styleId="FootnoteText">
     <w:name w:val="footnote text"/>
@@ -1627,7 +1624,7 @@
     <w:name w:val="Body Text Char"/>
     <w:basedOn w:val="DefaultParagraphFont"/>
     <w:link w:val="BodyText"/>
-    <w:rsid w:val="004D5005"/>
+    <w:rsid w:val="00807ACA"/>
     <w:rPr>
       <w:rFonts w:ascii="Constantia" w:hAnsi="Constantia"/>
       <w:sz w:val="18"/>
@@ -1657,7 +1654,7 @@
     <w:basedOn w:val="DefaultParagraphFont"/>
     <w:link w:val="Heading1"/>
     <w:uiPriority w:val="9"/>
-    <w:rsid w:val="004D5005"/>
+    <w:rsid w:val="00807ACA"/>
     <w:rPr>
       <w:rFonts w:ascii="Constantia" w:eastAsiaTheme="majorEastAsia" w:hAnsi="Constantia" w:cstheme="majorBidi"/>
       <w:color w:val="365F91" w:themeColor="accent1" w:themeShade="BF"/>
@@ -1670,7 +1667,7 @@
     <w:basedOn w:val="DefaultParagraphFont"/>
     <w:link w:val="Heading2"/>
     <w:uiPriority w:val="9"/>
-    <w:rsid w:val="004D5005"/>
+    <w:rsid w:val="00807ACA"/>
     <w:rPr>
       <w:rFonts w:ascii="Constantia" w:eastAsiaTheme="majorEastAsia" w:hAnsi="Constantia" w:cstheme="majorBidi"/>
       <w:b/>
@@ -1684,7 +1681,7 @@
     <w:basedOn w:val="DefaultParagraphFont"/>
     <w:link w:val="Heading3"/>
     <w:uiPriority w:val="9"/>
-    <w:rsid w:val="004D5005"/>
+    <w:rsid w:val="00807ACA"/>
     <w:rPr>
       <w:rFonts w:ascii="Constantia" w:eastAsiaTheme="majorEastAsia" w:hAnsi="Constantia" w:cstheme="majorBidi"/>
       <w:color w:val="243F60" w:themeColor="accent1" w:themeShade="7F"/>
@@ -2151,7 +2148,7 @@
 </file>
 
 <file path=customXml/itemProps1.xml><?xml version="1.0" encoding="utf-8"?>
-<ds:datastoreItem xmlns:ds="http://schemas.openxmlformats.org/officeDocument/2006/customXml" ds:itemID="{802FD310-AA02-41A7-903B-A35E8305A2E5}">
+<ds:datastoreItem xmlns:ds="http://schemas.openxmlformats.org/officeDocument/2006/customXml" ds:itemID="{FC39C0A9-C9B2-4DFB-8191-E972028148B7}">
   <ds:schemaRefs>
     <ds:schemaRef ds:uri="http://schemas.openxmlformats.org/officeDocument/2006/bibliography"/>
   </ds:schemaRefs>

</xml_diff>